<commit_message>
Update train output message for clarity and revise binary document
</commit_message>
<xml_diff>
--- a/2/1/Отчет_1.docx
+++ b/2/1/Отчет_1.docx
@@ -825,23 +825,7 @@
           <w:szCs w:val="28"/>
         </w:rPr>
         <w:tab/>
-        <w:t xml:space="preserve">Рассматривается модель информации о </w:t>
-      </w:r>
-      <w:r>
-        <w:rPr>
-          <w:rFonts w:ascii="Times New Roman" w:hAnsi="Times New Roman"/>
-          <w:sz w:val="28"/>
-          <w:szCs w:val="28"/>
-        </w:rPr>
-        <w:t>расписании поездов</w:t>
-      </w:r>
-      <w:r>
-        <w:rPr>
-          <w:rFonts w:ascii="Times New Roman" w:hAnsi="Times New Roman"/>
-          <w:sz w:val="28"/>
-          <w:szCs w:val="28"/>
-        </w:rPr>
-        <w:t xml:space="preserve">. Описание одного поезда представлено совокупностью свойств: </w:t>
+        <w:t xml:space="preserve">Рассматривается модель информации о расписании поездов. Описание одного поезда представлено совокупностью свойств: </w:t>
       </w:r>
     </w:p>
     <w:p>
@@ -941,31 +925,7 @@
           <w:sz w:val="28"/>
           <w:szCs w:val="28"/>
         </w:rPr>
-        <w:t xml:space="preserve">Режим отправления </w:t>
-      </w:r>
-      <w:r>
-        <w:rPr>
-          <w:rFonts w:ascii="Times New Roman" w:hAnsi="Times New Roman"/>
-          <w:sz w:val="28"/>
-          <w:szCs w:val="28"/>
-        </w:rPr>
-        <w:t>(</w:t>
-      </w:r>
-      <w:r>
-        <w:rPr>
-          <w:rFonts w:ascii="Times New Roman" w:hAnsi="Times New Roman"/>
-          <w:sz w:val="28"/>
-          <w:szCs w:val="28"/>
-        </w:rPr>
-        <w:t>ежедневно, по четным/нечетным дням, кроме праздничных дней, конкретный день недели</w:t>
-      </w:r>
-      <w:r>
-        <w:rPr>
-          <w:rFonts w:ascii="Times New Roman" w:hAnsi="Times New Roman"/>
-          <w:sz w:val="28"/>
-          <w:szCs w:val="28"/>
-        </w:rPr>
-        <w:t>);</w:t>
+        <w:t>Режим отправления (ежедневно, по четным/нечетным дням, кроме праздничных дней, конкретный день недели);</w:t>
       </w:r>
     </w:p>
     <w:p>
@@ -1274,7 +1234,7 @@
           <w:szCs w:val="28"/>
         </w:rPr>
         <w:tab/>
-        <w:t>Сначала пользователю предлагается указать количество монет в коллекции:</w:t>
+        <w:t>Сначала пользователю предлагается указать количество поездов в рассматриваемом расписании:</w:t>
       </w:r>
     </w:p>
     <w:p>
@@ -1288,17 +1248,33 @@
         <w:spacing w:lineRule="auto" w:line="360"/>
         <w:jc w:val="both"/>
         <w:rPr>
-          <w:sz w:val="28"/>
-          <w:szCs w:val="28"/>
+          <w:sz w:val="24"/>
+          <w:szCs w:val="24"/>
         </w:rPr>
       </w:pPr>
       <w:r>
         <w:rPr>
           <w:rFonts w:ascii="Consolas" w:hAnsi="Consolas"/>
-          <w:sz w:val="28"/>
-          <w:szCs w:val="28"/>
-        </w:rPr>
-        <w:t>Enter number of coins:</w:t>
+          <w:sz w:val="24"/>
+          <w:szCs w:val="24"/>
+        </w:rPr>
+        <w:t xml:space="preserve">Enter number of </w:t>
+      </w:r>
+      <w:r>
+        <w:rPr>
+          <w:rFonts w:ascii="Consolas" w:hAnsi="Consolas"/>
+          <w:sz w:val="24"/>
+          <w:szCs w:val="24"/>
+        </w:rPr>
+        <w:t>trains</w:t>
+      </w:r>
+      <w:r>
+        <w:rPr>
+          <w:rFonts w:ascii="Consolas" w:hAnsi="Consolas"/>
+          <w:sz w:val="24"/>
+          <w:szCs w:val="24"/>
+        </w:rPr>
+        <w:t>:</w:t>
       </w:r>
     </w:p>
     <w:p>
@@ -1320,7 +1296,23 @@
           <w:szCs w:val="28"/>
         </w:rPr>
         <w:tab/>
-        <w:t>После этого у пользователя запрашиваются параметры каждой монеты из коллекции, а именно название, цена, год выпуска:</w:t>
+        <w:t xml:space="preserve">После этого у пользователя запрашиваются параметры </w:t>
+      </w:r>
+      <w:r>
+        <w:rPr>
+          <w:rFonts w:ascii="Times New Roman" w:hAnsi="Times New Roman"/>
+          <w:sz w:val="28"/>
+          <w:szCs w:val="28"/>
+        </w:rPr>
+        <w:t xml:space="preserve">каждого поезда из расписания </w:t>
+      </w:r>
+      <w:r>
+        <w:rPr>
+          <w:rFonts w:ascii="Times New Roman" w:hAnsi="Times New Roman"/>
+          <w:sz w:val="28"/>
+          <w:szCs w:val="28"/>
+        </w:rPr>
+        <w:t>:</w:t>
       </w:r>
     </w:p>
     <w:p>
@@ -1334,16 +1326,33 @@
         <w:spacing w:lineRule="auto" w:line="360"/>
         <w:jc w:val="both"/>
         <w:rPr>
+          <w:sz w:val="24"/>
+          <w:szCs w:val="24"/>
+        </w:rPr>
+      </w:pPr>
+      <w:r>
+        <w:rPr>
           <w:rFonts w:ascii="Consolas" w:hAnsi="Consolas"/>
-        </w:rPr>
-      </w:pPr>
+          <w:sz w:val="24"/>
+          <w:szCs w:val="24"/>
+        </w:rPr>
+        <w:t xml:space="preserve">Enter type for train </w:t>
+      </w:r>
       <w:r>
         <w:rPr>
           <w:rFonts w:ascii="Consolas" w:hAnsi="Consolas"/>
-          <w:sz w:val="28"/>
-          <w:szCs w:val="28"/>
-        </w:rPr>
-        <w:t>Enter name for the coin #:</w:t>
+          <w:sz w:val="24"/>
+          <w:szCs w:val="24"/>
+        </w:rPr>
+        <w:t>#</w:t>
+      </w:r>
+      <w:r>
+        <w:rPr>
+          <w:rFonts w:ascii="Consolas" w:hAnsi="Consolas"/>
+          <w:sz w:val="24"/>
+          <w:szCs w:val="24"/>
+        </w:rPr>
+        <w:t xml:space="preserve"> (0 – Suburban, 1 – LongDistance):</w:t>
       </w:r>
     </w:p>
     <w:p>
@@ -1357,16 +1366,49 @@
         <w:spacing w:lineRule="auto" w:line="360"/>
         <w:jc w:val="both"/>
         <w:rPr>
+          <w:sz w:val="24"/>
+          <w:szCs w:val="24"/>
+        </w:rPr>
+      </w:pPr>
+      <w:r>
+        <w:rPr>
           <w:rFonts w:ascii="Consolas" w:hAnsi="Consolas"/>
-        </w:rPr>
-      </w:pPr>
+          <w:sz w:val="24"/>
+          <w:szCs w:val="24"/>
+        </w:rPr>
+        <w:t xml:space="preserve">Enter </w:t>
+      </w:r>
       <w:r>
         <w:rPr>
           <w:rFonts w:ascii="Consolas" w:hAnsi="Consolas"/>
-          <w:sz w:val="28"/>
-          <w:szCs w:val="28"/>
-        </w:rPr>
-        <w:t>Enter price for the coin #:</w:t>
+          <w:sz w:val="24"/>
+          <w:szCs w:val="24"/>
+        </w:rPr>
+        <w:t>direction</w:t>
+      </w:r>
+      <w:r>
+        <w:rPr>
+          <w:rFonts w:ascii="Consolas" w:hAnsi="Consolas"/>
+          <w:sz w:val="24"/>
+          <w:szCs w:val="24"/>
+        </w:rPr>
+        <w:t xml:space="preserve"> for </w:t>
+      </w:r>
+      <w:r>
+        <w:rPr>
+          <w:rFonts w:ascii="Consolas" w:hAnsi="Consolas"/>
+          <w:sz w:val="24"/>
+          <w:szCs w:val="24"/>
+        </w:rPr>
+        <w:t>train</w:t>
+      </w:r>
+      <w:r>
+        <w:rPr>
+          <w:rFonts w:ascii="Consolas" w:hAnsi="Consolas"/>
+          <w:sz w:val="24"/>
+          <w:szCs w:val="24"/>
+        </w:rPr>
+        <w:t xml:space="preserve"> #:</w:t>
       </w:r>
     </w:p>
     <w:p>
@@ -1380,16 +1422,99 @@
         <w:spacing w:lineRule="auto" w:line="360"/>
         <w:jc w:val="both"/>
         <w:rPr>
+          <w:sz w:val="24"/>
+          <w:szCs w:val="24"/>
+        </w:rPr>
+      </w:pPr>
+      <w:r>
+        <w:rPr>
           <w:rFonts w:ascii="Consolas" w:hAnsi="Consolas"/>
-        </w:rPr>
-      </w:pPr>
+          <w:sz w:val="24"/>
+          <w:szCs w:val="24"/>
+        </w:rPr>
+        <w:t xml:space="preserve">Enter </w:t>
+      </w:r>
       <w:r>
         <w:rPr>
           <w:rFonts w:ascii="Consolas" w:hAnsi="Consolas"/>
-          <w:sz w:val="28"/>
-          <w:szCs w:val="28"/>
-        </w:rPr>
-        <w:t>Enter year for the coin #:</w:t>
+          <w:sz w:val="24"/>
+          <w:szCs w:val="24"/>
+        </w:rPr>
+        <w:t>departure time</w:t>
+      </w:r>
+      <w:r>
+        <w:rPr>
+          <w:rFonts w:ascii="Consolas" w:hAnsi="Consolas"/>
+          <w:sz w:val="24"/>
+          <w:szCs w:val="24"/>
+        </w:rPr>
+        <w:t xml:space="preserve"> for </w:t>
+      </w:r>
+      <w:r>
+        <w:rPr>
+          <w:rFonts w:ascii="Consolas" w:hAnsi="Consolas"/>
+          <w:sz w:val="24"/>
+          <w:szCs w:val="24"/>
+        </w:rPr>
+        <w:t>train # (HH MM)</w:t>
+      </w:r>
+      <w:r>
+        <w:rPr>
+          <w:rFonts w:ascii="Consolas" w:hAnsi="Consolas"/>
+          <w:sz w:val="24"/>
+          <w:szCs w:val="24"/>
+        </w:rPr>
+        <w:t>:</w:t>
+      </w:r>
+    </w:p>
+    <w:p>
+      <w:pPr>
+        <w:pStyle w:val="BodyText"/>
+        <w:numPr>
+          <w:ilvl w:val="0"/>
+          <w:numId w:val="5"/>
+        </w:numPr>
+        <w:bidi w:val="0"/>
+        <w:spacing w:lineRule="auto" w:line="360"/>
+        <w:jc w:val="both"/>
+        <w:rPr>
+          <w:rFonts w:ascii="Consolas" w:hAnsi="Consolas"/>
+          <w:sz w:val="24"/>
+          <w:szCs w:val="24"/>
+        </w:rPr>
+      </w:pPr>
+      <w:r>
+        <w:rPr>
+          <w:rFonts w:ascii="Consolas" w:hAnsi="Consolas"/>
+          <w:sz w:val="24"/>
+          <w:szCs w:val="24"/>
+        </w:rPr>
+        <w:t xml:space="preserve">Enter departure mode for train #: </w:t>
+      </w:r>
+    </w:p>
+    <w:p>
+      <w:pPr>
+        <w:pStyle w:val="BodyText"/>
+        <w:numPr>
+          <w:ilvl w:val="0"/>
+          <w:numId w:val="5"/>
+        </w:numPr>
+        <w:bidi w:val="0"/>
+        <w:spacing w:lineRule="auto" w:line="360"/>
+        <w:jc w:val="both"/>
+        <w:rPr>
+          <w:rFonts w:ascii="Consolas" w:hAnsi="Consolas"/>
+          <w:sz w:val="24"/>
+          <w:szCs w:val="24"/>
+        </w:rPr>
+      </w:pPr>
+      <w:r>
+        <w:rPr>
+          <w:rFonts w:ascii="Consolas" w:hAnsi="Consolas"/>
+          <w:sz w:val="24"/>
+          <w:szCs w:val="24"/>
+        </w:rPr>
+        <w:t>Enter arrival time for train # (HH MM):</w:t>
       </w:r>
     </w:p>
     <w:p>
@@ -1417,7 +1542,51 @@
           <w:lang w:val="en-US" w:eastAsia="zh-CN" w:bidi="hi-IN"/>
         </w:rPr>
         <w:tab/>
-        <w:t>После ввода параметров каждой монеты, у пользователя запрашиваются критерии поиска, а именно год создания, который не должны превосходить искомые монеты, и стоимость, которая должна быть не меньше чем указанное значение.</w:t>
+        <w:t xml:space="preserve">После ввода параметров </w:t>
+      </w:r>
+      <w:r>
+        <w:rPr>
+          <w:rFonts w:eastAsia="Songti SC" w:cs="Arial Unicode MS" w:ascii="Times New Roman" w:hAnsi="Times New Roman"/>
+          <w:color w:val="auto"/>
+          <w:kern w:val="2"/>
+          <w:sz w:val="28"/>
+          <w:szCs w:val="28"/>
+          <w:lang w:val="en-US" w:eastAsia="zh-CN" w:bidi="hi-IN"/>
+        </w:rPr>
+        <w:t>каждого поезда</w:t>
+      </w:r>
+      <w:r>
+        <w:rPr>
+          <w:rFonts w:eastAsia="Songti SC" w:cs="Arial Unicode MS" w:ascii="Times New Roman" w:hAnsi="Times New Roman"/>
+          <w:color w:val="auto"/>
+          <w:kern w:val="2"/>
+          <w:sz w:val="28"/>
+          <w:szCs w:val="28"/>
+          <w:lang w:val="en-US" w:eastAsia="zh-CN" w:bidi="hi-IN"/>
+        </w:rPr>
+        <w:t xml:space="preserve">, у пользователя запрашиваются критерии подбора – тип поезда </w:t>
+      </w:r>
+      <w:r>
+        <w:rPr>
+          <w:rFonts w:eastAsia="Songti SC" w:cs="Arial Unicode MS" w:ascii="Times New Roman" w:hAnsi="Times New Roman"/>
+          <w:color w:val="auto"/>
+          <w:kern w:val="2"/>
+          <w:sz w:val="28"/>
+          <w:szCs w:val="28"/>
+          <w:lang w:val="en-US" w:eastAsia="zh-CN" w:bidi="hi-IN"/>
+        </w:rPr>
+        <w:t>(Дальнего следования или пригородный</w:t>
+      </w:r>
+      <w:r>
+        <w:rPr>
+          <w:rFonts w:eastAsia="Songti SC" w:cs="Arial Unicode MS" w:ascii="Times New Roman" w:hAnsi="Times New Roman"/>
+          <w:color w:val="auto"/>
+          <w:kern w:val="2"/>
+          <w:sz w:val="28"/>
+          <w:szCs w:val="28"/>
+          <w:lang w:val="en-US" w:eastAsia="zh-CN" w:bidi="hi-IN"/>
+        </w:rPr>
+        <w:t>), время отправления.</w:t>
       </w:r>
     </w:p>
     <w:p>
@@ -1448,7 +1617,7 @@
           <w:szCs w:val="28"/>
           <w:lang w:val="en-US" w:eastAsia="zh-CN" w:bidi="hi-IN"/>
         </w:rPr>
-        <w:t>Enter a year (coins from this year or earlier will be considered):</w:t>
+        <w:t>Enter train type to search (0 – Suburban, 1 – LongDistance):</w:t>
       </w:r>
     </w:p>
     <w:p>
@@ -1479,7 +1648,40 @@
           <w:szCs w:val="28"/>
           <w:lang w:val="en-US" w:eastAsia="zh-CN" w:bidi="hi-IN"/>
         </w:rPr>
-        <w:t>Enter a price (coins with this price or higher will be considered):</w:t>
+        <w:t xml:space="preserve">Enter </w:t>
+      </w:r>
+      <w:r>
+        <w:rPr>
+          <w:rFonts w:eastAsia="Songti SC" w:cs="Arial Unicode MS" w:ascii="Consolas" w:hAnsi="Consolas"/>
+          <w:color w:val="auto"/>
+          <w:kern w:val="2"/>
+          <w:sz w:val="28"/>
+          <w:szCs w:val="28"/>
+          <w:lang w:val="en-US" w:eastAsia="zh-CN" w:bidi="hi-IN"/>
+        </w:rPr>
+        <w:t>d</w:t>
+      </w:r>
+      <w:r>
+        <w:rPr>
+          <w:rFonts w:eastAsia="Songti SC" w:cs="Arial Unicode MS" w:ascii="Consolas" w:hAnsi="Consolas"/>
+          <w:color w:val="auto"/>
+          <w:kern w:val="2"/>
+          <w:sz w:val="28"/>
+          <w:szCs w:val="28"/>
+          <w:lang w:val="en-US" w:eastAsia="zh-CN" w:bidi="hi-IN"/>
+        </w:rPr>
+        <w:t>esired departure time (HH MM)</w:t>
+      </w:r>
+      <w:r>
+        <w:rPr>
+          <w:rFonts w:eastAsia="Songti SC" w:cs="Arial Unicode MS" w:ascii="Consolas" w:hAnsi="Consolas"/>
+          <w:color w:val="auto"/>
+          <w:kern w:val="2"/>
+          <w:sz w:val="28"/>
+          <w:szCs w:val="28"/>
+          <w:lang w:val="en-US" w:eastAsia="zh-CN" w:bidi="hi-IN"/>
+        </w:rPr>
+        <w:t>:</w:t>
       </w:r>
     </w:p>
     <w:p>
@@ -1501,7 +1703,22 @@
           <w:szCs w:val="28"/>
         </w:rPr>
         <w:tab/>
-        <w:t>После ввода набора монет, и критериев поиска, будет осуществлен поиск по коллекции. По завершении обработки выводится результат следующего вида:</w:t>
+      </w:r>
+      <w:r>
+        <w:rPr>
+          <w:rFonts w:ascii="Times New Roman" w:hAnsi="Times New Roman"/>
+          <w:sz w:val="28"/>
+          <w:szCs w:val="28"/>
+        </w:rPr>
+        <w:t>По завершении ввода поездов, сосставляющих расписание, и параметров подбора, будет произведен поиск наиболее подходящего поезда.</w:t>
+      </w:r>
+      <w:r>
+        <w:rPr>
+          <w:rFonts w:ascii="Times New Roman" w:hAnsi="Times New Roman"/>
+          <w:sz w:val="28"/>
+          <w:szCs w:val="28"/>
+        </w:rPr>
+        <w:t xml:space="preserve"> По завершении обработки выводится результат следующего вида:</w:t>
       </w:r>
     </w:p>
     <w:p>
@@ -1529,7 +1746,18 @@
           <w:szCs w:val="28"/>
           <w:lang w:val="en-US" w:eastAsia="zh-CN" w:bidi="hi-IN"/>
         </w:rPr>
-        <w:t>Applicable coins (# Name Price Year):</w:t>
+        <w:t>M</w:t>
+      </w:r>
+      <w:r>
+        <w:rPr>
+          <w:rFonts w:eastAsia="Songti SC" w:cs="Arial Unicode MS" w:ascii="Consolas" w:hAnsi="Consolas"/>
+          <w:color w:val="auto"/>
+          <w:kern w:val="2"/>
+          <w:sz w:val="28"/>
+          <w:szCs w:val="28"/>
+          <w:lang w:val="en-US" w:eastAsia="zh-CN" w:bidi="hi-IN"/>
+        </w:rPr>
+        <w:t>ost suitable train:</w:t>
       </w:r>
     </w:p>
     <w:p>
@@ -1556,25 +1784,8 @@
           <w:sz w:val="28"/>
           <w:szCs w:val="28"/>
         </w:rPr>
-        <w:t>(#. Name Price Year)</w:t>
-      </w:r>
-    </w:p>
-    <w:p>
-      <w:pPr>
-        <w:pStyle w:val="BodyText"/>
-        <w:numPr>
-          <w:ilvl w:val="1"/>
-          <w:numId w:val="7"/>
-        </w:numPr>
-        <w:bidi w:val="0"/>
-        <w:spacing w:lineRule="auto" w:line="360"/>
-        <w:jc w:val="both"/>
-        <w:rPr>
-          <w:rFonts w:ascii="Times New Roman" w:hAnsi="Times New Roman"/>
-          <w:sz w:val="28"/>
-          <w:szCs w:val="28"/>
-        </w:rPr>
-      </w:pPr>
+        <w:t xml:space="preserve">(#. </w:t>
+      </w:r>
       <w:r>
         <w:rPr>
           <w:rFonts w:ascii="Consolas" w:hAnsi="Consolas"/>
@@ -1583,7 +1794,37 @@
           <w:sz w:val="28"/>
           <w:szCs w:val="28"/>
         </w:rPr>
-        <w:t>(#. Name Price Year)</w:t>
+        <w:t>(Тип поезда</w:t>
+      </w:r>
+      <w:r>
+        <w:rPr>
+          <w:rFonts w:ascii="Consolas" w:hAnsi="Consolas"/>
+          <w:i/>
+          <w:iCs/>
+          <w:sz w:val="28"/>
+          <w:szCs w:val="28"/>
+        </w:rPr>
+        <w:t xml:space="preserve">) </w:t>
+      </w:r>
+      <w:r>
+        <w:rPr>
+          <w:rFonts w:ascii="Consolas" w:hAnsi="Consolas"/>
+          <w:i/>
+          <w:iCs/>
+          <w:sz w:val="28"/>
+          <w:szCs w:val="28"/>
+        </w:rPr>
+        <w:t>(Направление) (Время отправления) (Режим отправления) (Время прибытия)</w:t>
+      </w:r>
+      <w:r>
+        <w:rPr>
+          <w:rFonts w:ascii="Consolas" w:hAnsi="Consolas"/>
+          <w:i/>
+          <w:iCs/>
+          <w:sz w:val="28"/>
+          <w:szCs w:val="28"/>
+        </w:rPr>
+        <w:t>)</w:t>
       </w:r>
     </w:p>
     <w:p>
@@ -1605,7 +1846,7 @@
           <w:szCs w:val="28"/>
         </w:rPr>
         <w:tab/>
-        <w:t>Если подходящих монет не найдно, выводится соответствующее сообщение:</w:t>
+        <w:t>Если подходящих поездов не найдно, выводится соответствующее сообщение:</w:t>
       </w:r>
     </w:p>
     <w:p>
@@ -1628,7 +1869,62 @@
           <w:sz w:val="28"/>
           <w:szCs w:val="28"/>
         </w:rPr>
-        <w:t>No coins are applicable.</w:t>
+        <w:t xml:space="preserve">No </w:t>
+      </w:r>
+      <w:r>
+        <w:rPr>
+          <w:rFonts w:ascii="Consolas" w:hAnsi="Consolas"/>
+          <w:sz w:val="28"/>
+          <w:szCs w:val="28"/>
+        </w:rPr>
+        <w:t>trains</w:t>
+      </w:r>
+      <w:r>
+        <w:rPr>
+          <w:rFonts w:ascii="Consolas" w:hAnsi="Consolas"/>
+          <w:sz w:val="28"/>
+          <w:szCs w:val="28"/>
+        </w:rPr>
+        <w:t xml:space="preserve"> are applicable.</w:t>
+      </w:r>
+    </w:p>
+    <w:p>
+      <w:pPr>
+        <w:pStyle w:val="BodyText"/>
+        <w:widowControl/>
+        <w:suppressAutoHyphens w:val="true"/>
+        <w:bidi w:val="0"/>
+        <w:rPr>
+          <w:rFonts w:ascii="Times New Roman" w:hAnsi="Times New Roman" w:eastAsia="Songti SC" w:cs="Arial Unicode MS"/>
+          <w:color w:val="auto"/>
+          <w:kern w:val="2"/>
+          <w:sz w:val="28"/>
+          <w:szCs w:val="28"/>
+          <w:lang w:val="en-US" w:eastAsia="zh-CN" w:bidi="hi-IN"/>
+        </w:rPr>
+      </w:pPr>
+      <w:r>
+        <w:rPr>
+          <w:rFonts w:eastAsia="Songti SC" w:cs="Arial Unicode MS" w:ascii="Times New Roman" w:hAnsi="Times New Roman"/>
+          <w:color w:val="auto"/>
+          <w:kern w:val="2"/>
+          <w:sz w:val="28"/>
+          <w:szCs w:val="28"/>
+          <w:lang w:val="en-US" w:eastAsia="zh-CN" w:bidi="hi-IN"/>
+        </w:rPr>
+        <w:tab/>
+        <w:t xml:space="preserve">С логической точки зрения, даже при наличии всего одного поезда в расписании, программа, в данной конфигурации, укажет именно на него, при условии соблюдения типа поезда </w:t>
+      </w:r>
+      <w:r>
+        <w:rPr>
+          <w:rFonts w:eastAsia="Songti SC" w:cs="Arial Unicode MS" w:ascii="Times New Roman" w:hAnsi="Times New Roman"/>
+          <w:color w:val="auto"/>
+          <w:kern w:val="2"/>
+          <w:sz w:val="28"/>
+          <w:szCs w:val="28"/>
+          <w:lang w:val="en-US" w:eastAsia="zh-CN" w:bidi="hi-IN"/>
+        </w:rPr>
+        <w:t>(Дальнего следования / Пригородный).</w:t>
       </w:r>
     </w:p>
     <w:p>
@@ -1856,15 +2152,23 @@
           <w:sz w:val="28"/>
           <w:szCs w:val="28"/>
         </w:rPr>
-        <w:t>select_coins</w:t>
-      </w:r>
-      <w:r>
-        <w:rPr>
-          <w:rFonts w:ascii="Times New Roman" w:hAnsi="Times New Roman"/>
-          <w:sz w:val="28"/>
-          <w:szCs w:val="28"/>
-        </w:rPr>
-        <w:t xml:space="preserve"> – функция поиска монет в коллекции</w:t>
+        <w:t>select_</w:t>
+      </w:r>
+      <w:r>
+        <w:rPr>
+          <w:rFonts w:ascii="Consolas" w:hAnsi="Consolas"/>
+          <w:sz w:val="28"/>
+          <w:szCs w:val="28"/>
+        </w:rPr>
+        <w:t>trains</w:t>
+      </w:r>
+      <w:r>
+        <w:rPr>
+          <w:rFonts w:ascii="Times New Roman" w:hAnsi="Times New Roman"/>
+          <w:sz w:val="28"/>
+          <w:szCs w:val="28"/>
+        </w:rPr>
+        <w:t xml:space="preserve"> – функция поиска поездов в расписании</w:t>
       </w:r>
     </w:p>
     <w:p>
@@ -1888,7 +2192,29 @@
           <w:szCs w:val="28"/>
           <w:lang w:val="en-US" w:eastAsia="zh-CN" w:bidi="hi-IN"/>
         </w:rPr>
-        <w:t>print_coins</w:t>
+        <w:t>print_</w:t>
+      </w:r>
+      <w:r>
+        <w:rPr>
+          <w:rFonts w:eastAsia="Songti SC" w:cs="Arial Unicode MS" w:ascii="Consolas" w:hAnsi="Consolas"/>
+          <w:color w:val="auto"/>
+          <w:kern w:val="2"/>
+          <w:sz w:val="28"/>
+          <w:szCs w:val="28"/>
+          <w:lang w:val="en-US" w:eastAsia="zh-CN" w:bidi="hi-IN"/>
+        </w:rPr>
+        <w:t>p</w:t>
+      </w:r>
+      <w:r>
+        <w:rPr>
+          <w:rFonts w:eastAsia="Songti SC" w:cs="Arial Unicode MS" w:ascii="Consolas" w:hAnsi="Consolas"/>
+          <w:color w:val="auto"/>
+          <w:kern w:val="2"/>
+          <w:sz w:val="28"/>
+          <w:szCs w:val="28"/>
+          <w:lang w:val="en-US" w:eastAsia="zh-CN" w:bidi="hi-IN"/>
+        </w:rPr>
+        <w:t>rint</w:t>
       </w:r>
       <w:r>
         <w:rPr/>
@@ -1903,7 +2229,7 @@
           <w:szCs w:val="28"/>
           <w:lang w:val="en-US" w:eastAsia="zh-CN" w:bidi="hi-IN"/>
         </w:rPr>
-        <w:t>функция поиска монет в коллекции</w:t>
+        <w:t>функция вывода результатов поиска</w:t>
       </w:r>
     </w:p>
     <w:p>
@@ -1970,15 +2296,15 @@
         <w:jc w:val="start"/>
         <w:rPr>
           <w:rFonts w:ascii="Consolas" w:hAnsi="Consolas"/>
-          <w:sz w:val="28"/>
-          <w:szCs w:val="28"/>
+          <w:sz w:val="24"/>
+          <w:szCs w:val="24"/>
         </w:rPr>
       </w:pPr>
       <w:r>
         <w:rPr>
           <w:rFonts w:ascii="Consolas" w:hAnsi="Consolas"/>
-          <w:sz w:val="28"/>
-          <w:szCs w:val="28"/>
+          <w:sz w:val="24"/>
+          <w:szCs w:val="24"/>
         </w:rPr>
         <w:tab/>
         <w:t>typedef struct {</w:t>
@@ -1993,15 +2319,23 @@
         <w:jc w:val="start"/>
         <w:rPr>
           <w:rFonts w:ascii="Consolas" w:hAnsi="Consolas"/>
-          <w:sz w:val="28"/>
-          <w:szCs w:val="28"/>
+          <w:sz w:val="24"/>
+          <w:szCs w:val="24"/>
         </w:rPr>
       </w:pPr>
       <w:r>
         <w:rPr>
           <w:rFonts w:ascii="Consolas" w:hAnsi="Consolas"/>
-          <w:sz w:val="28"/>
-          <w:szCs w:val="28"/>
+          <w:sz w:val="24"/>
+          <w:szCs w:val="24"/>
+        </w:rPr>
+        <w:t xml:space="preserve">    </w:t>
+      </w:r>
+      <w:r>
+        <w:rPr>
+          <w:rFonts w:ascii="Consolas" w:hAnsi="Consolas"/>
+          <w:sz w:val="24"/>
+          <w:szCs w:val="24"/>
         </w:rPr>
         <w:tab/>
         <w:tab/>
@@ -2017,18 +2351,27 @@
         <w:jc w:val="start"/>
         <w:rPr>
           <w:rFonts w:ascii="Consolas" w:hAnsi="Consolas"/>
-          <w:sz w:val="28"/>
-          <w:szCs w:val="28"/>
+          <w:sz w:val="24"/>
+          <w:szCs w:val="24"/>
         </w:rPr>
       </w:pPr>
       <w:r>
         <w:rPr>
           <w:rFonts w:ascii="Consolas" w:hAnsi="Consolas"/>
-          <w:sz w:val="28"/>
-          <w:szCs w:val="28"/>
+          <w:sz w:val="24"/>
+          <w:szCs w:val="24"/>
+        </w:rPr>
+        <w:t xml:space="preserve">    </w:t>
+      </w:r>
+      <w:r>
+        <w:rPr>
+          <w:rFonts w:ascii="Consolas" w:hAnsi="Consolas"/>
+          <w:sz w:val="24"/>
+          <w:szCs w:val="24"/>
         </w:rPr>
         <w:tab/>
-        <w:t xml:space="preserve">    char name[NAME_LEN];</w:t>
+        <w:tab/>
+        <w:t>bool is_long_distance; // false: suburban, true: long-distance</w:t>
       </w:r>
     </w:p>
     <w:p>
@@ -2040,18 +2383,27 @@
         <w:jc w:val="start"/>
         <w:rPr>
           <w:rFonts w:ascii="Consolas" w:hAnsi="Consolas"/>
-          <w:sz w:val="28"/>
-          <w:szCs w:val="28"/>
+          <w:sz w:val="24"/>
+          <w:szCs w:val="24"/>
         </w:rPr>
       </w:pPr>
       <w:r>
         <w:rPr>
           <w:rFonts w:ascii="Consolas" w:hAnsi="Consolas"/>
-          <w:sz w:val="28"/>
-          <w:szCs w:val="28"/>
+          <w:sz w:val="24"/>
+          <w:szCs w:val="24"/>
+        </w:rPr>
+        <w:t xml:space="preserve">    </w:t>
+      </w:r>
+      <w:r>
+        <w:rPr>
+          <w:rFonts w:ascii="Consolas" w:hAnsi="Consolas"/>
+          <w:sz w:val="24"/>
+          <w:szCs w:val="24"/>
         </w:rPr>
         <w:tab/>
-        <w:t xml:space="preserve">    int price;</w:t>
+        <w:tab/>
+        <w:t>char direction[DIR_LEN];</w:t>
       </w:r>
     </w:p>
     <w:p>
@@ -2063,18 +2415,27 @@
         <w:jc w:val="start"/>
         <w:rPr>
           <w:rFonts w:ascii="Consolas" w:hAnsi="Consolas"/>
-          <w:sz w:val="28"/>
-          <w:szCs w:val="28"/>
+          <w:sz w:val="24"/>
+          <w:szCs w:val="24"/>
         </w:rPr>
       </w:pPr>
       <w:r>
         <w:rPr>
           <w:rFonts w:ascii="Consolas" w:hAnsi="Consolas"/>
-          <w:sz w:val="28"/>
-          <w:szCs w:val="28"/>
+          <w:sz w:val="24"/>
+          <w:szCs w:val="24"/>
+        </w:rPr>
+        <w:t xml:space="preserve">    </w:t>
+      </w:r>
+      <w:r>
+        <w:rPr>
+          <w:rFonts w:ascii="Consolas" w:hAnsi="Consolas"/>
+          <w:sz w:val="24"/>
+          <w:szCs w:val="24"/>
         </w:rPr>
         <w:tab/>
-        <w:t xml:space="preserve">    int year;</w:t>
+        <w:tab/>
+        <w:t>int departure_time; // minutes since midnight</w:t>
       </w:r>
     </w:p>
     <w:p>
@@ -2086,18 +2447,171 @@
         <w:jc w:val="start"/>
         <w:rPr>
           <w:rFonts w:ascii="Consolas" w:hAnsi="Consolas"/>
-          <w:sz w:val="28"/>
-          <w:szCs w:val="28"/>
+          <w:sz w:val="24"/>
+          <w:szCs w:val="24"/>
         </w:rPr>
       </w:pPr>
       <w:r>
         <w:rPr>
           <w:rFonts w:ascii="Consolas" w:hAnsi="Consolas"/>
-          <w:sz w:val="28"/>
-          <w:szCs w:val="28"/>
+          <w:sz w:val="24"/>
+          <w:szCs w:val="24"/>
+        </w:rPr>
+        <w:t xml:space="preserve">    </w:t>
+      </w:r>
+      <w:r>
+        <w:rPr>
+          <w:rFonts w:ascii="Consolas" w:hAnsi="Consolas"/>
+          <w:sz w:val="24"/>
+          <w:szCs w:val="24"/>
         </w:rPr>
         <w:tab/>
-        <w:t>} Coin;</w:t>
+        <w:tab/>
+        <w:t>char departure_mode[MODE_LEN];</w:t>
+      </w:r>
+    </w:p>
+    <w:p>
+      <w:pPr>
+        <w:pStyle w:val="BodyText"/>
+        <w:bidi w:val="0"/>
+        <w:spacing w:lineRule="auto" w:line="360"/>
+        <w:ind w:hanging="0" w:start="0"/>
+        <w:jc w:val="start"/>
+        <w:rPr>
+          <w:rFonts w:ascii="Consolas" w:hAnsi="Consolas"/>
+          <w:sz w:val="24"/>
+          <w:szCs w:val="24"/>
+        </w:rPr>
+      </w:pPr>
+      <w:r>
+        <w:rPr>
+          <w:rFonts w:ascii="Consolas" w:hAnsi="Consolas"/>
+          <w:sz w:val="24"/>
+          <w:szCs w:val="24"/>
+        </w:rPr>
+        <w:t xml:space="preserve">    </w:t>
+      </w:r>
+      <w:r>
+        <w:rPr>
+          <w:rFonts w:ascii="Consolas" w:hAnsi="Consolas"/>
+          <w:sz w:val="24"/>
+          <w:szCs w:val="24"/>
+        </w:rPr>
+        <w:tab/>
+        <w:tab/>
+        <w:t>int arrival_time; // minutes since midnight</w:t>
+      </w:r>
+    </w:p>
+    <w:p>
+      <w:pPr>
+        <w:pStyle w:val="BodyText"/>
+        <w:bidi w:val="0"/>
+        <w:spacing w:lineRule="auto" w:line="360"/>
+        <w:ind w:hanging="0" w:start="0"/>
+        <w:jc w:val="start"/>
+        <w:rPr>
+          <w:rFonts w:ascii="Consolas" w:hAnsi="Consolas"/>
+          <w:sz w:val="24"/>
+          <w:szCs w:val="24"/>
+        </w:rPr>
+      </w:pPr>
+      <w:r>
+        <w:rPr>
+          <w:rFonts w:ascii="Consolas" w:hAnsi="Consolas"/>
+          <w:sz w:val="24"/>
+          <w:szCs w:val="24"/>
+        </w:rPr>
+        <w:tab/>
+        <w:t>} Train;</w:t>
+      </w:r>
+    </w:p>
+    <w:p>
+      <w:pPr>
+        <w:pStyle w:val="BodyText"/>
+        <w:bidi w:val="0"/>
+        <w:spacing w:lineRule="auto" w:line="360"/>
+        <w:ind w:hanging="0" w:start="0"/>
+        <w:jc w:val="both"/>
+        <w:rPr>
+          <w:rFonts w:ascii="Times New Roman" w:hAnsi="Times New Roman"/>
+          <w:sz w:val="28"/>
+          <w:szCs w:val="28"/>
+        </w:rPr>
+      </w:pPr>
+      <w:r>
+        <w:rPr>
+          <w:rFonts w:ascii="Times New Roman" w:hAnsi="Times New Roman"/>
+          <w:sz w:val="28"/>
+          <w:szCs w:val="28"/>
+        </w:rPr>
+        <w:tab/>
+        <w:t xml:space="preserve">Для предоставления функциональности ввода количества поездов во время непосредственног выполнения программы пользователем, используется выделение памяти во время работы программы, посредством </w:t>
+      </w:r>
+      <w:r>
+        <w:rPr>
+          <w:rFonts w:ascii="Consolas" w:hAnsi="Consolas"/>
+          <w:sz w:val="28"/>
+          <w:szCs w:val="28"/>
+        </w:rPr>
+        <w:t>malloc()</w:t>
+      </w:r>
+      <w:r>
+        <w:rPr>
+          <w:rFonts w:ascii="Times New Roman" w:hAnsi="Times New Roman"/>
+          <w:sz w:val="28"/>
+          <w:szCs w:val="28"/>
+        </w:rPr>
+        <w:t xml:space="preserve">. Для выделения памяти для </w:t>
+      </w:r>
+      <w:r>
+        <w:rPr>
+          <w:rFonts w:ascii="Times New Roman" w:hAnsi="Times New Roman"/>
+          <w:i/>
+          <w:iCs/>
+          <w:sz w:val="28"/>
+          <w:szCs w:val="28"/>
+        </w:rPr>
+        <w:t>n</w:t>
+      </w:r>
+      <w:r>
+        <w:rPr>
+          <w:rFonts w:ascii="Times New Roman" w:hAnsi="Times New Roman"/>
+          <w:sz w:val="28"/>
+          <w:szCs w:val="28"/>
+        </w:rPr>
+        <w:t xml:space="preserve"> поездов типа </w:t>
+      </w:r>
+      <w:r>
+        <w:rPr>
+          <w:rFonts w:ascii="Consolas" w:hAnsi="Consolas"/>
+          <w:sz w:val="28"/>
+          <w:szCs w:val="28"/>
+        </w:rPr>
+        <w:t>Train</w:t>
+      </w:r>
+      <w:r>
+        <w:rPr>
+          <w:rFonts w:ascii="Times New Roman" w:hAnsi="Times New Roman"/>
+          <w:sz w:val="28"/>
+          <w:szCs w:val="28"/>
+        </w:rPr>
+        <w:t xml:space="preserve">, необходимо выделять память посредством умножения размера переменной </w:t>
+      </w:r>
+      <w:r>
+        <w:rPr>
+          <w:rFonts w:ascii="Consolas" w:hAnsi="Consolas"/>
+          <w:sz w:val="28"/>
+          <w:szCs w:val="28"/>
+        </w:rPr>
+        <w:t>Train</w:t>
+      </w:r>
+      <w:r>
+        <w:rPr>
+          <w:rFonts w:ascii="Times New Roman" w:hAnsi="Times New Roman"/>
+          <w:sz w:val="28"/>
+          <w:szCs w:val="28"/>
+        </w:rPr>
+        <w:t xml:space="preserve"> на количество поездов, введенных пользователем. Таким образом мы получаем адрес выделенной памяти, и указываем программе, как с ним необходимо обращаться, определяя его как Train[].</w:t>
       </w:r>
     </w:p>
     <w:p>
@@ -2114,7 +2628,7 @@
           <w:szCs w:val="28"/>
         </w:rPr>
         <w:tab/>
-        <w:t xml:space="preserve">Для представления коллекции монет используем массив из элементов    </w:t>
+        <w:t xml:space="preserve">Для представления расписания поездов используем массив из элементов    </w:t>
       </w:r>
       <w:r>
         <w:rPr>
@@ -2122,15 +2636,23 @@
           <w:sz w:val="28"/>
           <w:szCs w:val="28"/>
         </w:rPr>
-        <w:t>Coin coins_collection[coin_count]</w:t>
-      </w:r>
-      <w:r>
-        <w:rPr>
-          <w:rFonts w:ascii="Times New Roman" w:hAnsi="Times New Roman"/>
-          <w:sz w:val="28"/>
-          <w:szCs w:val="28"/>
-        </w:rPr>
-        <w:t xml:space="preserve">. Максимально допустимое количество элементов в массиве ограничим целочисленной переменной </w:t>
+        <w:t>Train *trains_depot = malloc(sizeof(Train) * train_count);</w:t>
+      </w:r>
+      <w:r>
+        <w:rPr>
+          <w:rFonts w:ascii="Times New Roman" w:hAnsi="Times New Roman"/>
+          <w:sz w:val="28"/>
+          <w:szCs w:val="28"/>
+        </w:rPr>
+        <w:t xml:space="preserve"> Максимально допустимое количество элементов в массиве ограничим целочисленной переменной </w:t>
+      </w:r>
+      <w:r>
+        <w:rPr>
+          <w:rFonts w:ascii="Consolas" w:hAnsi="Consolas"/>
+          <w:sz w:val="28"/>
+          <w:szCs w:val="28"/>
+        </w:rPr>
+        <w:t>train</w:t>
       </w:r>
       <w:r>
         <w:rPr>
@@ -2141,7 +2663,7 @@
           <w:szCs w:val="28"/>
           <w:lang w:val="en-US" w:eastAsia="zh-CN" w:bidi="hi-IN"/>
         </w:rPr>
-        <w:t>coin_count</w:t>
+        <w:t>_count</w:t>
       </w:r>
       <w:r>
         <w:rPr>
@@ -6009,7 +6531,7 @@
     </w:r>
     <w:r>
       <w:rPr/>
-      <w:t>14</w:t>
+      <w:t>15</w:t>
     </w:r>
     <w:r>
       <w:rPr/>
@@ -7464,8 +7986,8 @@
       <w:bCs/>
     </w:rPr>
   </w:style>
-  <w:style w:type="character" w:styleId="Bullets">
-    <w:name w:val="Bullets"/>
+  <w:style w:type="character" w:styleId="Bulletsuser">
+    <w:name w:val="Bullets (user)"/>
     <w:qFormat/>
     <w:rPr>
       <w:rFonts w:ascii="OpenSymbol" w:hAnsi="OpenSymbol" w:eastAsia="OpenSymbol" w:cs="OpenSymbol"/>
@@ -7488,8 +8010,8 @@
     <w:qFormat/>
     <w:rPr/>
   </w:style>
-  <w:style w:type="character" w:styleId="Bulletsuser">
-    <w:name w:val="Bullets (user)"/>
+  <w:style w:type="character" w:styleId="Bullets">
+    <w:name w:val="Bullets"/>
     <w:qFormat/>
     <w:rPr>
       <w:rFonts w:ascii="OpenSymbol" w:hAnsi="OpenSymbol" w:eastAsia="OpenSymbol" w:cs="OpenSymbol"/>

</xml_diff>

<commit_message>
Update binary document with revised content
</commit_message>
<xml_diff>
--- a/2/1/Отчет_1.docx
+++ b/2/1/Отчет_1.docx
@@ -1258,23 +1258,7 @@
           <w:sz w:val="24"/>
           <w:szCs w:val="24"/>
         </w:rPr>
-        <w:t xml:space="preserve">Enter number of </w:t>
-      </w:r>
-      <w:r>
-        <w:rPr>
-          <w:rFonts w:ascii="Consolas" w:hAnsi="Consolas"/>
-          <w:sz w:val="24"/>
-          <w:szCs w:val="24"/>
-        </w:rPr>
-        <w:t>trains</w:t>
-      </w:r>
-      <w:r>
-        <w:rPr>
-          <w:rFonts w:ascii="Consolas" w:hAnsi="Consolas"/>
-          <w:sz w:val="24"/>
-          <w:szCs w:val="24"/>
-        </w:rPr>
-        <w:t>:</w:t>
+        <w:t>Enter number of trains:</w:t>
       </w:r>
     </w:p>
     <w:p>
@@ -1296,23 +1280,7 @@
           <w:szCs w:val="28"/>
         </w:rPr>
         <w:tab/>
-        <w:t xml:space="preserve">После этого у пользователя запрашиваются параметры </w:t>
-      </w:r>
-      <w:r>
-        <w:rPr>
-          <w:rFonts w:ascii="Times New Roman" w:hAnsi="Times New Roman"/>
-          <w:sz w:val="28"/>
-          <w:szCs w:val="28"/>
-        </w:rPr>
-        <w:t xml:space="preserve">каждого поезда из расписания </w:t>
-      </w:r>
-      <w:r>
-        <w:rPr>
-          <w:rFonts w:ascii="Times New Roman" w:hAnsi="Times New Roman"/>
-          <w:sz w:val="28"/>
-          <w:szCs w:val="28"/>
-        </w:rPr>
-        <w:t>:</w:t>
+        <w:t>После этого у пользователя запрашиваются параметры каждого поезда из расписания :</w:t>
       </w:r>
     </w:p>
     <w:p>
@@ -1336,23 +1304,7 @@
           <w:sz w:val="24"/>
           <w:szCs w:val="24"/>
         </w:rPr>
-        <w:t xml:space="preserve">Enter type for train </w:t>
-      </w:r>
-      <w:r>
-        <w:rPr>
-          <w:rFonts w:ascii="Consolas" w:hAnsi="Consolas"/>
-          <w:sz w:val="24"/>
-          <w:szCs w:val="24"/>
-        </w:rPr>
-        <w:t>#</w:t>
-      </w:r>
-      <w:r>
-        <w:rPr>
-          <w:rFonts w:ascii="Consolas" w:hAnsi="Consolas"/>
-          <w:sz w:val="24"/>
-          <w:szCs w:val="24"/>
-        </w:rPr>
-        <w:t xml:space="preserve"> (0 – Suburban, 1 – LongDistance):</w:t>
+        <w:t>Enter type for train # (0 – Suburban, 1 – LongDistance):</w:t>
       </w:r>
     </w:p>
     <w:p>
@@ -1376,39 +1328,7 @@
           <w:sz w:val="24"/>
           <w:szCs w:val="24"/>
         </w:rPr>
-        <w:t xml:space="preserve">Enter </w:t>
-      </w:r>
-      <w:r>
-        <w:rPr>
-          <w:rFonts w:ascii="Consolas" w:hAnsi="Consolas"/>
-          <w:sz w:val="24"/>
-          <w:szCs w:val="24"/>
-        </w:rPr>
-        <w:t>direction</w:t>
-      </w:r>
-      <w:r>
-        <w:rPr>
-          <w:rFonts w:ascii="Consolas" w:hAnsi="Consolas"/>
-          <w:sz w:val="24"/>
-          <w:szCs w:val="24"/>
-        </w:rPr>
-        <w:t xml:space="preserve"> for </w:t>
-      </w:r>
-      <w:r>
-        <w:rPr>
-          <w:rFonts w:ascii="Consolas" w:hAnsi="Consolas"/>
-          <w:sz w:val="24"/>
-          <w:szCs w:val="24"/>
-        </w:rPr>
-        <w:t>train</w:t>
-      </w:r>
-      <w:r>
-        <w:rPr>
-          <w:rFonts w:ascii="Consolas" w:hAnsi="Consolas"/>
-          <w:sz w:val="24"/>
-          <w:szCs w:val="24"/>
-        </w:rPr>
-        <w:t xml:space="preserve"> #:</w:t>
+        <w:t>Enter direction for train #:</w:t>
       </w:r>
     </w:p>
     <w:p>
@@ -1432,39 +1352,7 @@
           <w:sz w:val="24"/>
           <w:szCs w:val="24"/>
         </w:rPr>
-        <w:t xml:space="preserve">Enter </w:t>
-      </w:r>
-      <w:r>
-        <w:rPr>
-          <w:rFonts w:ascii="Consolas" w:hAnsi="Consolas"/>
-          <w:sz w:val="24"/>
-          <w:szCs w:val="24"/>
-        </w:rPr>
-        <w:t>departure time</w:t>
-      </w:r>
-      <w:r>
-        <w:rPr>
-          <w:rFonts w:ascii="Consolas" w:hAnsi="Consolas"/>
-          <w:sz w:val="24"/>
-          <w:szCs w:val="24"/>
-        </w:rPr>
-        <w:t xml:space="preserve"> for </w:t>
-      </w:r>
-      <w:r>
-        <w:rPr>
-          <w:rFonts w:ascii="Consolas" w:hAnsi="Consolas"/>
-          <w:sz w:val="24"/>
-          <w:szCs w:val="24"/>
-        </w:rPr>
-        <w:t>train # (HH MM)</w:t>
-      </w:r>
-      <w:r>
-        <w:rPr>
-          <w:rFonts w:ascii="Consolas" w:hAnsi="Consolas"/>
-          <w:sz w:val="24"/>
-          <w:szCs w:val="24"/>
-        </w:rPr>
-        <w:t>:</w:t>
+        <w:t>Enter departure time for train # (HH MM):</w:t>
       </w:r>
     </w:p>
     <w:p>
@@ -1542,51 +1430,7 @@
           <w:lang w:val="en-US" w:eastAsia="zh-CN" w:bidi="hi-IN"/>
         </w:rPr>
         <w:tab/>
-        <w:t xml:space="preserve">После ввода параметров </w:t>
-      </w:r>
-      <w:r>
-        <w:rPr>
-          <w:rFonts w:eastAsia="Songti SC" w:cs="Arial Unicode MS" w:ascii="Times New Roman" w:hAnsi="Times New Roman"/>
-          <w:color w:val="auto"/>
-          <w:kern w:val="2"/>
-          <w:sz w:val="28"/>
-          <w:szCs w:val="28"/>
-          <w:lang w:val="en-US" w:eastAsia="zh-CN" w:bidi="hi-IN"/>
-        </w:rPr>
-        <w:t>каждого поезда</w:t>
-      </w:r>
-      <w:r>
-        <w:rPr>
-          <w:rFonts w:eastAsia="Songti SC" w:cs="Arial Unicode MS" w:ascii="Times New Roman" w:hAnsi="Times New Roman"/>
-          <w:color w:val="auto"/>
-          <w:kern w:val="2"/>
-          <w:sz w:val="28"/>
-          <w:szCs w:val="28"/>
-          <w:lang w:val="en-US" w:eastAsia="zh-CN" w:bidi="hi-IN"/>
-        </w:rPr>
-        <w:t xml:space="preserve">, у пользователя запрашиваются критерии подбора – тип поезда </w:t>
-      </w:r>
-      <w:r>
-        <w:rPr>
-          <w:rFonts w:eastAsia="Songti SC" w:cs="Arial Unicode MS" w:ascii="Times New Roman" w:hAnsi="Times New Roman"/>
-          <w:color w:val="auto"/>
-          <w:kern w:val="2"/>
-          <w:sz w:val="28"/>
-          <w:szCs w:val="28"/>
-          <w:lang w:val="en-US" w:eastAsia="zh-CN" w:bidi="hi-IN"/>
-        </w:rPr>
-        <w:t>(Дальнего следования или пригородный</w:t>
-      </w:r>
-      <w:r>
-        <w:rPr>
-          <w:rFonts w:eastAsia="Songti SC" w:cs="Arial Unicode MS" w:ascii="Times New Roman" w:hAnsi="Times New Roman"/>
-          <w:color w:val="auto"/>
-          <w:kern w:val="2"/>
-          <w:sz w:val="28"/>
-          <w:szCs w:val="28"/>
-          <w:lang w:val="en-US" w:eastAsia="zh-CN" w:bidi="hi-IN"/>
-        </w:rPr>
-        <w:t>), время отправления.</w:t>
+        <w:t>После ввода параметров каждого поезда, у пользователя запрашиваются критерии подбора – тип поезда (Дальнего следования или пригородный), время отправления.</w:t>
       </w:r>
     </w:p>
     <w:p>
@@ -1648,40 +1492,7 @@
           <w:szCs w:val="28"/>
           <w:lang w:val="en-US" w:eastAsia="zh-CN" w:bidi="hi-IN"/>
         </w:rPr>
-        <w:t xml:space="preserve">Enter </w:t>
-      </w:r>
-      <w:r>
-        <w:rPr>
-          <w:rFonts w:eastAsia="Songti SC" w:cs="Arial Unicode MS" w:ascii="Consolas" w:hAnsi="Consolas"/>
-          <w:color w:val="auto"/>
-          <w:kern w:val="2"/>
-          <w:sz w:val="28"/>
-          <w:szCs w:val="28"/>
-          <w:lang w:val="en-US" w:eastAsia="zh-CN" w:bidi="hi-IN"/>
-        </w:rPr>
-        <w:t>d</w:t>
-      </w:r>
-      <w:r>
-        <w:rPr>
-          <w:rFonts w:eastAsia="Songti SC" w:cs="Arial Unicode MS" w:ascii="Consolas" w:hAnsi="Consolas"/>
-          <w:color w:val="auto"/>
-          <w:kern w:val="2"/>
-          <w:sz w:val="28"/>
-          <w:szCs w:val="28"/>
-          <w:lang w:val="en-US" w:eastAsia="zh-CN" w:bidi="hi-IN"/>
-        </w:rPr>
-        <w:t>esired departure time (HH MM)</w:t>
-      </w:r>
-      <w:r>
-        <w:rPr>
-          <w:rFonts w:eastAsia="Songti SC" w:cs="Arial Unicode MS" w:ascii="Consolas" w:hAnsi="Consolas"/>
-          <w:color w:val="auto"/>
-          <w:kern w:val="2"/>
-          <w:sz w:val="28"/>
-          <w:szCs w:val="28"/>
-          <w:lang w:val="en-US" w:eastAsia="zh-CN" w:bidi="hi-IN"/>
-        </w:rPr>
-        <w:t>:</w:t>
+        <w:t>Enter desired departure time (HH MM):</w:t>
       </w:r>
     </w:p>
     <w:p>
@@ -1703,22 +1514,7 @@
           <w:szCs w:val="28"/>
         </w:rPr>
         <w:tab/>
-      </w:r>
-      <w:r>
-        <w:rPr>
-          <w:rFonts w:ascii="Times New Roman" w:hAnsi="Times New Roman"/>
-          <w:sz w:val="28"/>
-          <w:szCs w:val="28"/>
-        </w:rPr>
-        <w:t>По завершении ввода поездов, сосставляющих расписание, и параметров подбора, будет произведен поиск наиболее подходящего поезда.</w:t>
-      </w:r>
-      <w:r>
-        <w:rPr>
-          <w:rFonts w:ascii="Times New Roman" w:hAnsi="Times New Roman"/>
-          <w:sz w:val="28"/>
-          <w:szCs w:val="28"/>
-        </w:rPr>
-        <w:t xml:space="preserve"> По завершении обработки выводится результат следующего вида:</w:t>
+        <w:t>По завершении ввода поездов, сосставляющих расписание, и параметров подбора, будет произведен поиск наиболее подходящего поезда. По завершении обработки выводится результат следующего вида:</w:t>
       </w:r>
     </w:p>
     <w:p>
@@ -1746,18 +1542,7 @@
           <w:szCs w:val="28"/>
           <w:lang w:val="en-US" w:eastAsia="zh-CN" w:bidi="hi-IN"/>
         </w:rPr>
-        <w:t>M</w:t>
-      </w:r>
-      <w:r>
-        <w:rPr>
-          <w:rFonts w:eastAsia="Songti SC" w:cs="Arial Unicode MS" w:ascii="Consolas" w:hAnsi="Consolas"/>
-          <w:color w:val="auto"/>
-          <w:kern w:val="2"/>
-          <w:sz w:val="28"/>
-          <w:szCs w:val="28"/>
-          <w:lang w:val="en-US" w:eastAsia="zh-CN" w:bidi="hi-IN"/>
-        </w:rPr>
-        <w:t>ost suitable train:</w:t>
+        <w:t>Most suitable train:</w:t>
       </w:r>
     </w:p>
     <w:p>
@@ -1784,47 +1569,7 @@
           <w:sz w:val="28"/>
           <w:szCs w:val="28"/>
         </w:rPr>
-        <w:t xml:space="preserve">(#. </w:t>
-      </w:r>
-      <w:r>
-        <w:rPr>
-          <w:rFonts w:ascii="Consolas" w:hAnsi="Consolas"/>
-          <w:i/>
-          <w:iCs/>
-          <w:sz w:val="28"/>
-          <w:szCs w:val="28"/>
-        </w:rPr>
-        <w:t>(Тип поезда</w:t>
-      </w:r>
-      <w:r>
-        <w:rPr>
-          <w:rFonts w:ascii="Consolas" w:hAnsi="Consolas"/>
-          <w:i/>
-          <w:iCs/>
-          <w:sz w:val="28"/>
-          <w:szCs w:val="28"/>
-        </w:rPr>
-        <w:t xml:space="preserve">) </w:t>
-      </w:r>
-      <w:r>
-        <w:rPr>
-          <w:rFonts w:ascii="Consolas" w:hAnsi="Consolas"/>
-          <w:i/>
-          <w:iCs/>
-          <w:sz w:val="28"/>
-          <w:szCs w:val="28"/>
-        </w:rPr>
-        <w:t>(Направление) (Время отправления) (Режим отправления) (Время прибытия)</w:t>
-      </w:r>
-      <w:r>
-        <w:rPr>
-          <w:rFonts w:ascii="Consolas" w:hAnsi="Consolas"/>
-          <w:i/>
-          <w:iCs/>
-          <w:sz w:val="28"/>
-          <w:szCs w:val="28"/>
-        </w:rPr>
-        <w:t>)</w:t>
+        <w:t>(#. (Тип поезда) (Направление) (Время отправления) (Режим отправления) (Время прибытия))</w:t>
       </w:r>
     </w:p>
     <w:p>
@@ -1869,23 +1614,7 @@
           <w:sz w:val="28"/>
           <w:szCs w:val="28"/>
         </w:rPr>
-        <w:t xml:space="preserve">No </w:t>
-      </w:r>
-      <w:r>
-        <w:rPr>
-          <w:rFonts w:ascii="Consolas" w:hAnsi="Consolas"/>
-          <w:sz w:val="28"/>
-          <w:szCs w:val="28"/>
-        </w:rPr>
-        <w:t>trains</w:t>
-      </w:r>
-      <w:r>
-        <w:rPr>
-          <w:rFonts w:ascii="Consolas" w:hAnsi="Consolas"/>
-          <w:sz w:val="28"/>
-          <w:szCs w:val="28"/>
-        </w:rPr>
-        <w:t xml:space="preserve"> are applicable.</w:t>
+        <w:t>No trains are applicable.</w:t>
       </w:r>
     </w:p>
     <w:p>
@@ -1913,18 +1642,7 @@
           <w:lang w:val="en-US" w:eastAsia="zh-CN" w:bidi="hi-IN"/>
         </w:rPr>
         <w:tab/>
-        <w:t xml:space="preserve">С логической точки зрения, даже при наличии всего одного поезда в расписании, программа, в данной конфигурации, укажет именно на него, при условии соблюдения типа поезда </w:t>
-      </w:r>
-      <w:r>
-        <w:rPr>
-          <w:rFonts w:eastAsia="Songti SC" w:cs="Arial Unicode MS" w:ascii="Times New Roman" w:hAnsi="Times New Roman"/>
-          <w:color w:val="auto"/>
-          <w:kern w:val="2"/>
-          <w:sz w:val="28"/>
-          <w:szCs w:val="28"/>
-          <w:lang w:val="en-US" w:eastAsia="zh-CN" w:bidi="hi-IN"/>
-        </w:rPr>
-        <w:t>(Дальнего следования / Пригородный).</w:t>
+        <w:t>С логической точки зрения, даже при наличии всего одного поезда в расписании, программа, в данной конфигурации, укажет именно на него, при условии соблюдения типа поезда (Дальнего следования / Пригородный).</w:t>
       </w:r>
     </w:p>
     <w:p>
@@ -2152,15 +1870,7 @@
           <w:sz w:val="28"/>
           <w:szCs w:val="28"/>
         </w:rPr>
-        <w:t>select_</w:t>
-      </w:r>
-      <w:r>
-        <w:rPr>
-          <w:rFonts w:ascii="Consolas" w:hAnsi="Consolas"/>
-          <w:sz w:val="28"/>
-          <w:szCs w:val="28"/>
-        </w:rPr>
-        <w:t>trains</w:t>
+        <w:t>select_trains</w:t>
       </w:r>
       <w:r>
         <w:rPr>
@@ -2192,29 +1902,7 @@
           <w:szCs w:val="28"/>
           <w:lang w:val="en-US" w:eastAsia="zh-CN" w:bidi="hi-IN"/>
         </w:rPr>
-        <w:t>print_</w:t>
-      </w:r>
-      <w:r>
-        <w:rPr>
-          <w:rFonts w:eastAsia="Songti SC" w:cs="Arial Unicode MS" w:ascii="Consolas" w:hAnsi="Consolas"/>
-          <w:color w:val="auto"/>
-          <w:kern w:val="2"/>
-          <w:sz w:val="28"/>
-          <w:szCs w:val="28"/>
-          <w:lang w:val="en-US" w:eastAsia="zh-CN" w:bidi="hi-IN"/>
-        </w:rPr>
-        <w:t>p</w:t>
-      </w:r>
-      <w:r>
-        <w:rPr>
-          <w:rFonts w:eastAsia="Songti SC" w:cs="Arial Unicode MS" w:ascii="Consolas" w:hAnsi="Consolas"/>
-          <w:color w:val="auto"/>
-          <w:kern w:val="2"/>
-          <w:sz w:val="28"/>
-          <w:szCs w:val="28"/>
-          <w:lang w:val="en-US" w:eastAsia="zh-CN" w:bidi="hi-IN"/>
-        </w:rPr>
-        <w:t>rint</w:t>
+        <w:t>print_print</w:t>
       </w:r>
       <w:r>
         <w:rPr/>
@@ -2611,7 +2299,25 @@
           <w:sz w:val="28"/>
           <w:szCs w:val="28"/>
         </w:rPr>
-        <w:t xml:space="preserve"> на количество поездов, введенных пользователем. Таким образом мы получаем адрес выделенной памяти, и указываем программе, как с ним необходимо обращаться, определяя его как Train[].</w:t>
+        <w:t xml:space="preserve"> на количество поездов, введенных пользователем. Таким образом мы получаем адрес выделенной памяти, и указываем программе, как с ним необходимо обращаться, определяя его как </w:t>
+      </w:r>
+      <w:r>
+        <w:rPr>
+          <w:rFonts w:ascii="Consolas" w:hAnsi="Consolas"/>
+          <w:b w:val="false"/>
+          <w:bCs w:val="false"/>
+          <w:sz w:val="28"/>
+          <w:szCs w:val="28"/>
+        </w:rPr>
+        <w:t>Train[]</w:t>
+      </w:r>
+      <w:r>
+        <w:rPr>
+          <w:rFonts w:ascii="Times New Roman" w:hAnsi="Times New Roman"/>
+          <w:sz w:val="28"/>
+          <w:szCs w:val="28"/>
+        </w:rPr>
+        <w:t>.</w:t>
       </w:r>
     </w:p>
     <w:p>
@@ -7986,8 +7692,8 @@
       <w:bCs/>
     </w:rPr>
   </w:style>
-  <w:style w:type="character" w:styleId="Bulletsuser">
-    <w:name w:val="Bullets (user)"/>
+  <w:style w:type="character" w:styleId="Bullets">
+    <w:name w:val="Bullets"/>
     <w:qFormat/>
     <w:rPr>
       <w:rFonts w:ascii="OpenSymbol" w:hAnsi="OpenSymbol" w:eastAsia="OpenSymbol" w:cs="OpenSymbol"/>
@@ -8010,8 +7716,8 @@
     <w:qFormat/>
     <w:rPr/>
   </w:style>
-  <w:style w:type="character" w:styleId="Bullets">
-    <w:name w:val="Bullets"/>
+  <w:style w:type="character" w:styleId="Bulletsuser">
+    <w:name w:val="Bullets (user)"/>
     <w:qFormat/>
     <w:rPr>
       <w:rFonts w:ascii="OpenSymbol" w:hAnsi="OpenSymbol" w:eastAsia="OpenSymbol" w:cs="OpenSymbol"/>

</xml_diff>